<commit_message>
Le muestro a Miguel como funciona
</commit_message>
<xml_diff>
--- a/Datos/prueba.docx
+++ b/Datos/prueba.docx
@@ -27,14 +27,12 @@
         </w:rPr>
         <w:t xml:space="preserve">Segunda </w:t>
       </w:r>
-      <w:proofErr w:type="spellStart"/>
       <w:r>
         <w:rPr>
           <w:lang w:val="es-ES"/>
         </w:rPr>
-        <w:t>linea</w:t>
+        <w:t>línea</w:t>
       </w:r>
-      <w:proofErr w:type="spellEnd"/>
     </w:p>
     <w:p>
       <w:pPr>
@@ -42,8 +40,35 @@
           <w:lang w:val="es-ES"/>
         </w:rPr>
       </w:pPr>
+    </w:p>
+    <w:p>
+      <w:pPr>
+        <w:rPr>
+          <w:lang w:val="es-ES"/>
+        </w:rPr>
+      </w:pPr>
+      <w:r>
+        <w:rPr>
+          <w:lang w:val="es-ES"/>
+        </w:rPr>
+        <w:t xml:space="preserve">Hola miguel </w:t>
+      </w:r>
+    </w:p>
+    <w:p>
+      <w:pPr>
+        <w:rPr>
+          <w:lang w:val="es-ES"/>
+        </w:rPr>
+      </w:pPr>
       <w:bookmarkStart w:id="0" w:name="_GoBack"/>
       <w:bookmarkEnd w:id="0"/>
+    </w:p>
+    <w:p>
+      <w:pPr>
+        <w:rPr>
+          <w:lang w:val="es-ES"/>
+        </w:rPr>
+      </w:pPr>
     </w:p>
     <w:p>
       <w:pPr>

</xml_diff>